<commit_message>
Passing products props to contact form on click to ask for price, customers changes 40%
</commit_message>
<xml_diff>
--- a/zmiany.docx
+++ b/zmiany.docx
@@ -22,7 +22,29 @@
           <w:szCs w:val="18"/>
           <w:lang w:eastAsia="pl-PL"/>
         </w:rPr>
-        <w:t>No hej, jeżeli chodzi o generalny look strony i jej funkcjonowanie to myślę że jesteśmy w domu.</w:t>
+        <w:t xml:space="preserve">No hej, jeżeli chodzi o generalny </w:t>
+      </w:r>
+      <w:proofErr w:type="spellStart"/>
+      <w:r>
+        <w:rPr>
+          <w:rFonts w:ascii="Helvetica Neue" w:eastAsia="Times New Roman" w:hAnsi="Helvetica Neue" w:cs="Times New Roman"/>
+          <w:color w:val="454545"/>
+          <w:sz w:val="24"/>
+          <w:szCs w:val="18"/>
+          <w:lang w:eastAsia="pl-PL"/>
+        </w:rPr>
+        <w:t>look</w:t>
+      </w:r>
+      <w:proofErr w:type="spellEnd"/>
+      <w:r>
+        <w:rPr>
+          <w:rFonts w:ascii="Helvetica Neue" w:eastAsia="Times New Roman" w:hAnsi="Helvetica Neue" w:cs="Times New Roman"/>
+          <w:color w:val="454545"/>
+          <w:sz w:val="24"/>
+          <w:szCs w:val="18"/>
+          <w:lang w:eastAsia="pl-PL"/>
+        </w:rPr>
+        <w:t xml:space="preserve"> strony i jej funkcjonowanie to myślę że jesteśmy w domu.</w:t>
       </w:r>
     </w:p>
     <w:p>
@@ -123,7 +145,31 @@
           <w:highlight w:val="yellow"/>
           <w:lang w:eastAsia="pl-PL"/>
         </w:rPr>
-        <w:t>Kadrowanie zdjeć względem położenia szafek na wizualizacjach. Martwi mnie trochę ich jakość bo są rozmazane, chyba że to kwestia wersji testowej. Może mogę Ci przygotować kadry jak byś mi podał konkretne wymiary do przycięcia z oryginału ? Podesłał bym Ci też kolejność pojawiania się na stronie.</w:t>
+        <w:t xml:space="preserve">Kadrowanie </w:t>
+      </w:r>
+      <w:proofErr w:type="spellStart"/>
+      <w:r>
+        <w:rPr>
+          <w:rFonts w:ascii="Helvetica Neue" w:eastAsia="Times New Roman" w:hAnsi="Helvetica Neue" w:cs="Arial"/>
+          <w:color w:val="454545"/>
+          <w:sz w:val="24"/>
+          <w:szCs w:val="18"/>
+          <w:highlight w:val="yellow"/>
+          <w:lang w:eastAsia="pl-PL"/>
+        </w:rPr>
+        <w:t>zdjeć</w:t>
+      </w:r>
+      <w:proofErr w:type="spellEnd"/>
+      <w:r>
+        <w:rPr>
+          <w:rFonts w:ascii="Helvetica Neue" w:eastAsia="Times New Roman" w:hAnsi="Helvetica Neue" w:cs="Arial"/>
+          <w:color w:val="454545"/>
+          <w:sz w:val="24"/>
+          <w:szCs w:val="18"/>
+          <w:highlight w:val="yellow"/>
+          <w:lang w:eastAsia="pl-PL"/>
+        </w:rPr>
+        <w:t xml:space="preserve"> względem położenia szafek na wizualizacjach. Martwi mnie trochę ich jakość bo są rozmazane, chyba że to kwestia wersji testowej. Może mogę Ci przygotować kadry jak byś mi podał konkretne wymiary do przycięcia z oryginału ? Podesłał bym Ci też kolejność pojawiania się na stronie.</w:t>
       </w:r>
     </w:p>
     <w:p>
@@ -150,7 +196,73 @@
           <w:szCs w:val="18"/>
           <w:lang w:eastAsia="pl-PL"/>
         </w:rPr>
-        <w:t>Linki do społeczności bez tej lini pod spodem, w formie oryginalnych ikonek facebooka itd.. Zmienimy ich położenie na prawy górny róg strony, na wysokości loga, tak żeby na pozostałych podstronach zostały w tej pozycji.</w:t>
+        <w:t xml:space="preserve">Linki do społeczności bez tej </w:t>
+      </w:r>
+      <w:proofErr w:type="spellStart"/>
+      <w:r>
+        <w:rPr>
+          <w:rFonts w:ascii="Helvetica Neue" w:eastAsia="Times New Roman" w:hAnsi="Helvetica Neue" w:cs="Arial"/>
+          <w:color w:val="454545"/>
+          <w:sz w:val="24"/>
+          <w:szCs w:val="18"/>
+          <w:lang w:eastAsia="pl-PL"/>
+        </w:rPr>
+        <w:t>lini</w:t>
+      </w:r>
+      <w:proofErr w:type="spellEnd"/>
+      <w:r>
+        <w:rPr>
+          <w:rFonts w:ascii="Helvetica Neue" w:eastAsia="Times New Roman" w:hAnsi="Helvetica Neue" w:cs="Arial"/>
+          <w:color w:val="454545"/>
+          <w:sz w:val="24"/>
+          <w:szCs w:val="18"/>
+          <w:lang w:eastAsia="pl-PL"/>
+        </w:rPr>
+        <w:t xml:space="preserve"> pod spodem, w formie oryginalnych ikonek </w:t>
+      </w:r>
+      <w:proofErr w:type="spellStart"/>
+      <w:r>
+        <w:rPr>
+          <w:rFonts w:ascii="Helvetica Neue" w:eastAsia="Times New Roman" w:hAnsi="Helvetica Neue" w:cs="Arial"/>
+          <w:color w:val="454545"/>
+          <w:sz w:val="24"/>
+          <w:szCs w:val="18"/>
+          <w:lang w:eastAsia="pl-PL"/>
+        </w:rPr>
+        <w:t>facebooka</w:t>
+      </w:r>
+      <w:proofErr w:type="spellEnd"/>
+      <w:r>
+        <w:rPr>
+          <w:rFonts w:ascii="Helvetica Neue" w:eastAsia="Times New Roman" w:hAnsi="Helvetica Neue" w:cs="Arial"/>
+          <w:color w:val="454545"/>
+          <w:sz w:val="24"/>
+          <w:szCs w:val="18"/>
+          <w:lang w:eastAsia="pl-PL"/>
+        </w:rPr>
+        <w:t xml:space="preserve"> itd.. Zmienimy ich położenie na prawy górny róg strony, na wysokości </w:t>
+      </w:r>
+      <w:proofErr w:type="spellStart"/>
+      <w:r>
+        <w:rPr>
+          <w:rFonts w:ascii="Helvetica Neue" w:eastAsia="Times New Roman" w:hAnsi="Helvetica Neue" w:cs="Arial"/>
+          <w:color w:val="454545"/>
+          <w:sz w:val="24"/>
+          <w:szCs w:val="18"/>
+          <w:lang w:eastAsia="pl-PL"/>
+        </w:rPr>
+        <w:t>loga</w:t>
+      </w:r>
+      <w:proofErr w:type="spellEnd"/>
+      <w:r>
+        <w:rPr>
+          <w:rFonts w:ascii="Helvetica Neue" w:eastAsia="Times New Roman" w:hAnsi="Helvetica Neue" w:cs="Arial"/>
+          <w:color w:val="454545"/>
+          <w:sz w:val="24"/>
+          <w:szCs w:val="18"/>
+          <w:lang w:eastAsia="pl-PL"/>
+        </w:rPr>
+        <w:t>, tak żeby na pozostałych podstronach zostały w tej pozycji.</w:t>
       </w:r>
     </w:p>
     <w:p>
@@ -405,9 +517,130 @@
           <w:color w:val="454545"/>
           <w:sz w:val="24"/>
           <w:szCs w:val="18"/>
-          <w:lang w:eastAsia="pl-PL"/>
-        </w:rPr>
-        <w:t>03. Nagłówek na wszystkich podstronach ułożył bym tak jak w zakładce kontakt, tylko z dołożeniem loga na środku. Czyli mieli byśmy od lewej informację o podstronie (np 02 PRODUKTY), na środku logo escala wielkości tego na stronie HOME i po prawej stronie od loga ikonki społeczności. Rozmiar czcionki opisującej podstronę mniejszy pasujący wielkością do loga.</w:t>
+          <w:highlight w:val="green"/>
+          <w:lang w:eastAsia="pl-PL"/>
+        </w:rPr>
+        <w:t xml:space="preserve">03. Nagłówek na wszystkich podstronach ułożył bym tak jak w zakładce kontakt, tylko z dołożeniem </w:t>
+      </w:r>
+      <w:proofErr w:type="spellStart"/>
+      <w:r>
+        <w:rPr>
+          <w:rFonts w:ascii="Helvetica Neue" w:eastAsia="Times New Roman" w:hAnsi="Helvetica Neue" w:cs="Times New Roman"/>
+          <w:color w:val="454545"/>
+          <w:sz w:val="24"/>
+          <w:szCs w:val="18"/>
+          <w:highlight w:val="green"/>
+          <w:lang w:eastAsia="pl-PL"/>
+        </w:rPr>
+        <w:t>loga</w:t>
+      </w:r>
+      <w:proofErr w:type="spellEnd"/>
+      <w:r>
+        <w:rPr>
+          <w:rFonts w:ascii="Helvetica Neue" w:eastAsia="Times New Roman" w:hAnsi="Helvetica Neue" w:cs="Times New Roman"/>
+          <w:color w:val="454545"/>
+          <w:sz w:val="24"/>
+          <w:szCs w:val="18"/>
+          <w:highlight w:val="green"/>
+          <w:lang w:eastAsia="pl-PL"/>
+        </w:rPr>
+        <w:t xml:space="preserve"> na środku. Czyli mieli byśmy od lewej informację o podstronie (</w:t>
+      </w:r>
+      <w:proofErr w:type="spellStart"/>
+      <w:r>
+        <w:rPr>
+          <w:rFonts w:ascii="Helvetica Neue" w:eastAsia="Times New Roman" w:hAnsi="Helvetica Neue" w:cs="Times New Roman"/>
+          <w:color w:val="454545"/>
+          <w:sz w:val="24"/>
+          <w:szCs w:val="18"/>
+          <w:highlight w:val="green"/>
+          <w:lang w:eastAsia="pl-PL"/>
+        </w:rPr>
+        <w:t>np</w:t>
+      </w:r>
+      <w:proofErr w:type="spellEnd"/>
+      <w:r>
+        <w:rPr>
+          <w:rFonts w:ascii="Helvetica Neue" w:eastAsia="Times New Roman" w:hAnsi="Helvetica Neue" w:cs="Times New Roman"/>
+          <w:color w:val="454545"/>
+          <w:sz w:val="24"/>
+          <w:szCs w:val="18"/>
+          <w:highlight w:val="green"/>
+          <w:lang w:eastAsia="pl-PL"/>
+        </w:rPr>
+        <w:t xml:space="preserve"> 02 PRODUKTY), na środku logo </w:t>
+      </w:r>
+      <w:proofErr w:type="spellStart"/>
+      <w:r>
+        <w:rPr>
+          <w:rFonts w:ascii="Helvetica Neue" w:eastAsia="Times New Roman" w:hAnsi="Helvetica Neue" w:cs="Times New Roman"/>
+          <w:color w:val="454545"/>
+          <w:sz w:val="24"/>
+          <w:szCs w:val="18"/>
+          <w:highlight w:val="green"/>
+          <w:lang w:eastAsia="pl-PL"/>
+        </w:rPr>
+        <w:t>escala</w:t>
+      </w:r>
+      <w:proofErr w:type="spellEnd"/>
+      <w:r>
+        <w:rPr>
+          <w:rFonts w:ascii="Helvetica Neue" w:eastAsia="Times New Roman" w:hAnsi="Helvetica Neue" w:cs="Times New Roman"/>
+          <w:color w:val="454545"/>
+          <w:sz w:val="24"/>
+          <w:szCs w:val="18"/>
+          <w:highlight w:val="green"/>
+          <w:lang w:eastAsia="pl-PL"/>
+        </w:rPr>
+        <w:t xml:space="preserve"> wielkości tego na stronie HOME i po prawej stronie od </w:t>
+      </w:r>
+      <w:proofErr w:type="spellStart"/>
+      <w:r>
+        <w:rPr>
+          <w:rFonts w:ascii="Helvetica Neue" w:eastAsia="Times New Roman" w:hAnsi="Helvetica Neue" w:cs="Times New Roman"/>
+          <w:color w:val="454545"/>
+          <w:sz w:val="24"/>
+          <w:szCs w:val="18"/>
+          <w:highlight w:val="green"/>
+          <w:lang w:eastAsia="pl-PL"/>
+        </w:rPr>
+        <w:t>loga</w:t>
+      </w:r>
+      <w:proofErr w:type="spellEnd"/>
+      <w:r>
+        <w:rPr>
+          <w:rFonts w:ascii="Helvetica Neue" w:eastAsia="Times New Roman" w:hAnsi="Helvetica Neue" w:cs="Times New Roman"/>
+          <w:color w:val="454545"/>
+          <w:sz w:val="24"/>
+          <w:szCs w:val="18"/>
+          <w:highlight w:val="green"/>
+          <w:lang w:eastAsia="pl-PL"/>
+        </w:rPr>
+        <w:t xml:space="preserve"> ikonki społeczności. Rozmiar czcionki opisującej podstronę mniejszy pasujący wielkością do </w:t>
+      </w:r>
+      <w:proofErr w:type="spellStart"/>
+      <w:r>
+        <w:rPr>
+          <w:rFonts w:ascii="Helvetica Neue" w:eastAsia="Times New Roman" w:hAnsi="Helvetica Neue" w:cs="Times New Roman"/>
+          <w:color w:val="454545"/>
+          <w:sz w:val="24"/>
+          <w:szCs w:val="18"/>
+          <w:highlight w:val="green"/>
+          <w:lang w:eastAsia="pl-PL"/>
+        </w:rPr>
+        <w:t>loga</w:t>
+      </w:r>
+      <w:proofErr w:type="spellEnd"/>
+      <w:r>
+        <w:rPr>
+          <w:rFonts w:ascii="Helvetica Neue" w:eastAsia="Times New Roman" w:hAnsi="Helvetica Neue" w:cs="Times New Roman"/>
+          <w:color w:val="454545"/>
+          <w:sz w:val="24"/>
+          <w:szCs w:val="18"/>
+          <w:highlight w:val="green"/>
+          <w:lang w:eastAsia="pl-PL"/>
+        </w:rPr>
+        <w:t>.</w:t>
       </w:r>
     </w:p>
     <w:p>
@@ -635,15 +868,17 @@
           <w:color w:val="454545"/>
           <w:sz w:val="24"/>
           <w:szCs w:val="18"/>
-          <w:lang w:eastAsia="pl-PL"/>
-        </w:rPr>
-      </w:pPr>
-      <w:r>
-        <w:rPr>
-          <w:rFonts w:ascii="Helvetica Neue" w:eastAsia="Times New Roman" w:hAnsi="Helvetica Neue" w:cs="Arial"/>
-          <w:color w:val="454545"/>
-          <w:sz w:val="24"/>
-          <w:szCs w:val="18"/>
+          <w:highlight w:val="green"/>
+          <w:lang w:eastAsia="pl-PL"/>
+        </w:rPr>
+      </w:pPr>
+      <w:r>
+        <w:rPr>
+          <w:rFonts w:ascii="Helvetica Neue" w:eastAsia="Times New Roman" w:hAnsi="Helvetica Neue" w:cs="Arial"/>
+          <w:color w:val="454545"/>
+          <w:sz w:val="24"/>
+          <w:szCs w:val="18"/>
+          <w:highlight w:val="green"/>
           <w:lang w:eastAsia="pl-PL"/>
         </w:rPr>
         <w:t>nagłówek jak w pozostałych</w:t>
@@ -716,30 +951,21 @@
           <w:color w:val="454545"/>
           <w:sz w:val="24"/>
           <w:szCs w:val="18"/>
-          <w:lang w:eastAsia="pl-PL"/>
-        </w:rPr>
-      </w:pPr>
-      <w:r>
-        <w:rPr>
-          <w:rFonts w:ascii="Helvetica Neue" w:eastAsia="Times New Roman" w:hAnsi="Helvetica Neue" w:cs="Arial"/>
-          <w:color w:val="454545"/>
-          <w:sz w:val="24"/>
-          <w:szCs w:val="18"/>
-          <w:highlight w:val="yellow"/>
+          <w:highlight w:val="green"/>
+          <w:lang w:eastAsia="pl-PL"/>
+        </w:rPr>
+      </w:pPr>
+      <w:r>
+        <w:rPr>
+          <w:rFonts w:ascii="Helvetica Neue" w:eastAsia="Times New Roman" w:hAnsi="Helvetica Neue" w:cs="Arial"/>
+          <w:color w:val="454545"/>
+          <w:sz w:val="24"/>
+          <w:szCs w:val="18"/>
+          <w:highlight w:val="green"/>
           <w:lang w:eastAsia="pl-PL"/>
         </w:rPr>
         <w:lastRenderedPageBreak/>
-        <w:t>przycisk SPECYFIKACJA miał w zamyśle przewijać stronę do części informacje techniczne, ale zmienimy go na MODEL 3D.</w:t>
-      </w:r>
-      <w:r>
-        <w:rPr>
-          <w:rFonts w:ascii="Helvetica Neue" w:eastAsia="Times New Roman" w:hAnsi="Helvetica Neue" w:cs="Arial"/>
-          <w:color w:val="454545"/>
-          <w:sz w:val="24"/>
-          <w:szCs w:val="18"/>
-          <w:lang w:eastAsia="pl-PL"/>
-        </w:rPr>
-        <w:t xml:space="preserve"> Po kliknięciu przekierowanie do formularza kontaktowego z uzupełnionym tematem wiadomości, tak samo w przypadku przycisku ZAPYTAJ O CENĘ. Możemy je również delikatnie pomniejszyć.</w:t>
+        <w:t>przycisk SPECYFIKACJA miał w zamyśle przewijać stronę do części informacje techniczne, ale zmienimy go na MODEL 3D. Po kliknięciu przekierowanie do formularza kontaktowego z uzupełnionym tematem wiadomości, tak samo w przypadku przycisku ZAPYTAJ O CENĘ. Możemy je również delikatnie pomniejszyć.</w:t>
       </w:r>
     </w:p>
     <w:p>
@@ -766,7 +992,41 @@
           <w:szCs w:val="18"/>
           <w:lang w:eastAsia="pl-PL"/>
         </w:rPr>
-        <w:t>w dolnej sekcji informacje techniczne musimy dołożyć MATERIAŁ (wysłałem Ci ostanim rzutem tą część po zmianach ale widzę że wrzuciłeś poprzednią wersję)</w:t>
+        <w:t xml:space="preserve">w dolnej sekcji informacje techniczne musimy dołożyć MATERIAŁ (wysłałem Ci </w:t>
+      </w:r>
+      <w:proofErr w:type="spellStart"/>
+      <w:r>
+        <w:rPr>
+          <w:rFonts w:ascii="Helvetica Neue" w:eastAsia="Times New Roman" w:hAnsi="Helvetica Neue" w:cs="Arial"/>
+          <w:color w:val="454545"/>
+          <w:sz w:val="24"/>
+          <w:szCs w:val="18"/>
+          <w:lang w:eastAsia="pl-PL"/>
+        </w:rPr>
+        <w:t>ostanim</w:t>
+      </w:r>
+      <w:proofErr w:type="spellEnd"/>
+      <w:r>
+        <w:rPr>
+          <w:rFonts w:ascii="Helvetica Neue" w:eastAsia="Times New Roman" w:hAnsi="Helvetica Neue" w:cs="Arial"/>
+          <w:color w:val="454545"/>
+          <w:sz w:val="24"/>
+          <w:szCs w:val="18"/>
+          <w:lang w:eastAsia="pl-PL"/>
+        </w:rPr>
+        <w:t xml:space="preserve"> rzutem tą c</w:t>
+      </w:r>
+      <w:bookmarkStart w:id="0" w:name="_GoBack"/>
+      <w:bookmarkEnd w:id="0"/>
+      <w:r>
+        <w:rPr>
+          <w:rFonts w:ascii="Helvetica Neue" w:eastAsia="Times New Roman" w:hAnsi="Helvetica Neue" w:cs="Arial"/>
+          <w:color w:val="454545"/>
+          <w:sz w:val="24"/>
+          <w:szCs w:val="18"/>
+          <w:lang w:eastAsia="pl-PL"/>
+        </w:rPr>
+        <w:t>zęść po zmianach ale widzę że wrzuciłeś poprzednią wersję)</w:t>
       </w:r>
     </w:p>
     <w:p>
@@ -820,7 +1080,29 @@
           <w:szCs w:val="18"/>
           <w:lang w:eastAsia="pl-PL"/>
         </w:rPr>
-        <w:t>Ikonki kolorystyka będą klikalne do powiększenia ?</w:t>
+        <w:t xml:space="preserve">Ikonki kolorystyka będą </w:t>
+      </w:r>
+      <w:proofErr w:type="spellStart"/>
+      <w:r>
+        <w:rPr>
+          <w:rFonts w:ascii="Helvetica Neue" w:eastAsia="Times New Roman" w:hAnsi="Helvetica Neue" w:cs="Arial"/>
+          <w:color w:val="454545"/>
+          <w:sz w:val="24"/>
+          <w:szCs w:val="18"/>
+          <w:lang w:eastAsia="pl-PL"/>
+        </w:rPr>
+        <w:t>klikalne</w:t>
+      </w:r>
+      <w:proofErr w:type="spellEnd"/>
+      <w:r>
+        <w:rPr>
+          <w:rFonts w:ascii="Helvetica Neue" w:eastAsia="Times New Roman" w:hAnsi="Helvetica Neue" w:cs="Arial"/>
+          <w:color w:val="454545"/>
+          <w:sz w:val="24"/>
+          <w:szCs w:val="18"/>
+          <w:lang w:eastAsia="pl-PL"/>
+        </w:rPr>
+        <w:t xml:space="preserve"> do powiększenia ?</w:t>
       </w:r>
     </w:p>
     <w:p>
@@ -928,7 +1210,51 @@
           <w:szCs w:val="18"/>
           <w:lang w:eastAsia="pl-PL"/>
         </w:rPr>
-        <w:t>08. STOPKA podsyłam poglądowo w załączniku zrobione w paintcie ;) Zmieniliśmy układ, usunięte jest pogrubienie i wyrównane w jednej lini.</w:t>
+        <w:t xml:space="preserve">08. STOPKA podsyłam poglądowo w załączniku zrobione w </w:t>
+      </w:r>
+      <w:proofErr w:type="spellStart"/>
+      <w:r>
+        <w:rPr>
+          <w:rFonts w:ascii="Helvetica Neue" w:eastAsia="Times New Roman" w:hAnsi="Helvetica Neue" w:cs="Times New Roman"/>
+          <w:color w:val="454545"/>
+          <w:sz w:val="24"/>
+          <w:szCs w:val="18"/>
+          <w:lang w:eastAsia="pl-PL"/>
+        </w:rPr>
+        <w:t>paintcie</w:t>
+      </w:r>
+      <w:proofErr w:type="spellEnd"/>
+      <w:r>
+        <w:rPr>
+          <w:rFonts w:ascii="Helvetica Neue" w:eastAsia="Times New Roman" w:hAnsi="Helvetica Neue" w:cs="Times New Roman"/>
+          <w:color w:val="454545"/>
+          <w:sz w:val="24"/>
+          <w:szCs w:val="18"/>
+          <w:lang w:eastAsia="pl-PL"/>
+        </w:rPr>
+        <w:t xml:space="preserve"> ;) Zmieniliśmy układ, usunięte jest pogrubienie i wyrównane w jednej </w:t>
+      </w:r>
+      <w:proofErr w:type="spellStart"/>
+      <w:r>
+        <w:rPr>
+          <w:rFonts w:ascii="Helvetica Neue" w:eastAsia="Times New Roman" w:hAnsi="Helvetica Neue" w:cs="Times New Roman"/>
+          <w:color w:val="454545"/>
+          <w:sz w:val="24"/>
+          <w:szCs w:val="18"/>
+          <w:lang w:eastAsia="pl-PL"/>
+        </w:rPr>
+        <w:t>lini</w:t>
+      </w:r>
+      <w:proofErr w:type="spellEnd"/>
+      <w:r>
+        <w:rPr>
+          <w:rFonts w:ascii="Helvetica Neue" w:eastAsia="Times New Roman" w:hAnsi="Helvetica Neue" w:cs="Times New Roman"/>
+          <w:color w:val="454545"/>
+          <w:sz w:val="24"/>
+          <w:szCs w:val="18"/>
+          <w:lang w:eastAsia="pl-PL"/>
+        </w:rPr>
+        <w:t>.</w:t>
       </w:r>
     </w:p>
     <w:p>
@@ -1043,8 +1369,6 @@
         </w:rPr>
         <w:t>;) Pozdrawiam</w:t>
       </w:r>
-      <w:bookmarkStart w:id="0" w:name="_GoBack"/>
-      <w:bookmarkEnd w:id="0"/>
     </w:p>
     <w:sectPr>
       <w:pgSz w:w="11906" w:h="16838"/>

</xml_diff>

<commit_message>
Customers changes 60% - goBack button on every page, menu toggler icon, scrolling to top on routing
</commit_message>
<xml_diff>
--- a/zmiany.docx
+++ b/zmiany.docx
@@ -307,15 +307,17 @@
           <w:color w:val="454545"/>
           <w:sz w:val="24"/>
           <w:szCs w:val="18"/>
-          <w:lang w:eastAsia="pl-PL"/>
-        </w:rPr>
-      </w:pPr>
-      <w:r>
-        <w:rPr>
-          <w:rFonts w:ascii="Helvetica Neue" w:eastAsia="Times New Roman" w:hAnsi="Helvetica Neue" w:cs="Arial"/>
-          <w:color w:val="454545"/>
-          <w:sz w:val="24"/>
-          <w:szCs w:val="18"/>
+          <w:highlight w:val="green"/>
+          <w:lang w:eastAsia="pl-PL"/>
+        </w:rPr>
+      </w:pPr>
+      <w:r>
+        <w:rPr>
+          <w:rFonts w:ascii="Helvetica Neue" w:eastAsia="Times New Roman" w:hAnsi="Helvetica Neue" w:cs="Arial"/>
+          <w:color w:val="454545"/>
+          <w:sz w:val="24"/>
+          <w:szCs w:val="18"/>
+          <w:highlight w:val="green"/>
           <w:lang w:eastAsia="pl-PL"/>
         </w:rPr>
         <w:t>na pasku menu zmieniamy napis menu_ na trzy kreski jedna nad drugą, tak jak robiłeś w pierwszych wersjach</w:t>
@@ -467,20 +469,20 @@
         <w:spacing w:after="0" w:line="240" w:lineRule="auto"/>
         <w:rPr>
           <w:rFonts w:ascii="Helvetica Neue" w:eastAsia="Times New Roman" w:hAnsi="Helvetica Neue" w:cs="Arial"/>
-          <w:color w:val="454545"/>
-          <w:sz w:val="24"/>
-          <w:szCs w:val="18"/>
-          <w:highlight w:val="yellow"/>
-          <w:lang w:eastAsia="pl-PL"/>
-        </w:rPr>
-      </w:pPr>
-      <w:r>
-        <w:rPr>
-          <w:rFonts w:ascii="Helvetica Neue" w:eastAsia="Times New Roman" w:hAnsi="Helvetica Neue" w:cs="Arial"/>
-          <w:color w:val="454545"/>
-          <w:sz w:val="24"/>
-          <w:szCs w:val="18"/>
-          <w:highlight w:val="yellow"/>
+          <w:color w:val="FFFFFF" w:themeColor="background1"/>
+          <w:sz w:val="24"/>
+          <w:szCs w:val="18"/>
+          <w:highlight w:val="red"/>
+          <w:lang w:eastAsia="pl-PL"/>
+        </w:rPr>
+      </w:pPr>
+      <w:r>
+        <w:rPr>
+          <w:rFonts w:ascii="Helvetica Neue" w:eastAsia="Times New Roman" w:hAnsi="Helvetica Neue" w:cs="Arial"/>
+          <w:color w:val="FFFFFF" w:themeColor="background1"/>
+          <w:sz w:val="24"/>
+          <w:szCs w:val="18"/>
+          <w:highlight w:val="red"/>
           <w:lang w:eastAsia="pl-PL"/>
         </w:rPr>
         <w:t>w związku z przesunięciem ikonek społeczności, na dole paska dajmy możliwość wyboru języka, w formie pasującej co całości.</w:t>
@@ -705,15 +707,17 @@
           <w:color w:val="454545"/>
           <w:sz w:val="24"/>
           <w:szCs w:val="18"/>
-          <w:lang w:eastAsia="pl-PL"/>
-        </w:rPr>
-      </w:pPr>
-      <w:r>
-        <w:rPr>
-          <w:rFonts w:ascii="Helvetica Neue" w:eastAsia="Times New Roman" w:hAnsi="Helvetica Neue" w:cs="Arial"/>
-          <w:color w:val="454545"/>
-          <w:sz w:val="24"/>
-          <w:szCs w:val="18"/>
+          <w:highlight w:val="green"/>
+          <w:lang w:eastAsia="pl-PL"/>
+        </w:rPr>
+      </w:pPr>
+      <w:r>
+        <w:rPr>
+          <w:rFonts w:ascii="Helvetica Neue" w:eastAsia="Times New Roman" w:hAnsi="Helvetica Neue" w:cs="Arial"/>
+          <w:color w:val="454545"/>
+          <w:sz w:val="24"/>
+          <w:szCs w:val="18"/>
+          <w:highlight w:val="green"/>
           <w:lang w:eastAsia="pl-PL"/>
         </w:rPr>
         <w:t>Nagłówek jak wyżej</w:t>
@@ -732,17 +736,17 @@
           <w:color w:val="454545"/>
           <w:sz w:val="24"/>
           <w:szCs w:val="18"/>
-          <w:highlight w:val="yellow"/>
-          <w:lang w:eastAsia="pl-PL"/>
-        </w:rPr>
-      </w:pPr>
-      <w:r>
-        <w:rPr>
-          <w:rFonts w:ascii="Helvetica Neue" w:eastAsia="Times New Roman" w:hAnsi="Helvetica Neue" w:cs="Arial"/>
-          <w:color w:val="454545"/>
-          <w:sz w:val="24"/>
-          <w:szCs w:val="18"/>
-          <w:highlight w:val="yellow"/>
+          <w:highlight w:val="green"/>
+          <w:lang w:eastAsia="pl-PL"/>
+        </w:rPr>
+      </w:pPr>
+      <w:r>
+        <w:rPr>
+          <w:rFonts w:ascii="Helvetica Neue" w:eastAsia="Times New Roman" w:hAnsi="Helvetica Neue" w:cs="Arial"/>
+          <w:color w:val="454545"/>
+          <w:sz w:val="24"/>
+          <w:szCs w:val="18"/>
+          <w:highlight w:val="green"/>
           <w:lang w:eastAsia="pl-PL"/>
         </w:rPr>
         <w:t>Rozmiar zdjęć szafek do zmiany na większy, fajnie by było żeby po otworzeniu zakładki wyświetlały nam się pierwsze dwa rzędy szafek. </w:t>
@@ -1014,19 +1018,7 @@
           <w:szCs w:val="18"/>
           <w:lang w:eastAsia="pl-PL"/>
         </w:rPr>
-        <w:t xml:space="preserve"> rzutem tą c</w:t>
-      </w:r>
-      <w:bookmarkStart w:id="0" w:name="_GoBack"/>
-      <w:bookmarkEnd w:id="0"/>
-      <w:r>
-        <w:rPr>
-          <w:rFonts w:ascii="Helvetica Neue" w:eastAsia="Times New Roman" w:hAnsi="Helvetica Neue" w:cs="Arial"/>
-          <w:color w:val="454545"/>
-          <w:sz w:val="24"/>
-          <w:szCs w:val="18"/>
-          <w:lang w:eastAsia="pl-PL"/>
-        </w:rPr>
-        <w:t>zęść po zmianach ale widzę że wrzuciłeś poprzednią wersję)</w:t>
+        <w:t xml:space="preserve"> rzutem tą część po zmianach ale widzę że wrzuciłeś poprzednią wersję)</w:t>
       </w:r>
     </w:p>
     <w:p>
@@ -1053,7 +1045,19 @@
           <w:szCs w:val="18"/>
           <w:lang w:eastAsia="pl-PL"/>
         </w:rPr>
-        <w:t>zdjęcie po prawej stronie informacji technicznych robimy trochę mniejsze i w przypadku braku wizualizacji danej szafki dajmy zdjęcie detalu. Przygotuje jeszcze detale komody z pionowymi paskami bo widzę że ich  brakuje.</w:t>
+        <w:t>zdjęcie po prawej stronie informacji technicznych robimy trochę mniejsze i w przypadku braku wizuali</w:t>
+      </w:r>
+      <w:bookmarkStart w:id="0" w:name="_GoBack"/>
+      <w:bookmarkEnd w:id="0"/>
+      <w:r>
+        <w:rPr>
+          <w:rFonts w:ascii="Helvetica Neue" w:eastAsia="Times New Roman" w:hAnsi="Helvetica Neue" w:cs="Arial"/>
+          <w:color w:val="454545"/>
+          <w:sz w:val="24"/>
+          <w:szCs w:val="18"/>
+          <w:lang w:eastAsia="pl-PL"/>
+        </w:rPr>
+        <w:t>zacji danej szafki dajmy zdjęcie detalu. Przygotuje jeszcze detale komody z pionowymi paskami bo widzę że ich  brakuje.</w:t>
       </w:r>
     </w:p>
     <w:p>
@@ -1172,6 +1176,7 @@
           <w:color w:val="454545"/>
           <w:sz w:val="24"/>
           <w:szCs w:val="18"/>
+          <w:highlight w:val="green"/>
           <w:lang w:eastAsia="pl-PL"/>
         </w:rPr>
         <w:t>07. podstrona KONTAKT jest ok, dokładamy tylko logo do nagłówka jak w pozostałych podstronach, możemy też trochę zmniejszyć tekst o wyrażeniu zgody. I jak byś mógł zastosować jakiś delikatny znaczek POWRÓT pasujący do całości który moglibyśmy użyć na całej stronie.</w:t>

</xml_diff>

<commit_message>
Social icons changed, footer reorganized, iphone products fader bug fixed. Customer changes 90%
</commit_message>
<xml_diff>
--- a/zmiany.docx
+++ b/zmiany.docx
@@ -185,15 +185,17 @@
           <w:color w:val="454545"/>
           <w:sz w:val="24"/>
           <w:szCs w:val="18"/>
-          <w:lang w:eastAsia="pl-PL"/>
-        </w:rPr>
-      </w:pPr>
-      <w:r>
-        <w:rPr>
-          <w:rFonts w:ascii="Helvetica Neue" w:eastAsia="Times New Roman" w:hAnsi="Helvetica Neue" w:cs="Arial"/>
-          <w:color w:val="454545"/>
-          <w:sz w:val="24"/>
-          <w:szCs w:val="18"/>
+          <w:highlight w:val="green"/>
+          <w:lang w:eastAsia="pl-PL"/>
+        </w:rPr>
+      </w:pPr>
+      <w:r>
+        <w:rPr>
+          <w:rFonts w:ascii="Helvetica Neue" w:eastAsia="Times New Roman" w:hAnsi="Helvetica Neue" w:cs="Arial"/>
+          <w:color w:val="454545"/>
+          <w:sz w:val="24"/>
+          <w:szCs w:val="18"/>
+          <w:highlight w:val="green"/>
           <w:lang w:eastAsia="pl-PL"/>
         </w:rPr>
         <w:t xml:space="preserve">Linki do społeczności bez tej </w:t>
@@ -205,6 +207,7 @@
           <w:color w:val="454545"/>
           <w:sz w:val="24"/>
           <w:szCs w:val="18"/>
+          <w:highlight w:val="green"/>
           <w:lang w:eastAsia="pl-PL"/>
         </w:rPr>
         <w:t>lini</w:t>
@@ -216,6 +219,7 @@
           <w:color w:val="454545"/>
           <w:sz w:val="24"/>
           <w:szCs w:val="18"/>
+          <w:highlight w:val="green"/>
           <w:lang w:eastAsia="pl-PL"/>
         </w:rPr>
         <w:t xml:space="preserve"> pod spodem, w formie oryginalnych ikonek </w:t>
@@ -227,6 +231,7 @@
           <w:color w:val="454545"/>
           <w:sz w:val="24"/>
           <w:szCs w:val="18"/>
+          <w:highlight w:val="green"/>
           <w:lang w:eastAsia="pl-PL"/>
         </w:rPr>
         <w:t>facebooka</w:t>
@@ -238,6 +243,7 @@
           <w:color w:val="454545"/>
           <w:sz w:val="24"/>
           <w:szCs w:val="18"/>
+          <w:highlight w:val="green"/>
           <w:lang w:eastAsia="pl-PL"/>
         </w:rPr>
         <w:t xml:space="preserve"> itd.. Zmienimy ich położenie na prawy górny róg strony, na wysokości </w:t>
@@ -249,6 +255,7 @@
           <w:color w:val="454545"/>
           <w:sz w:val="24"/>
           <w:szCs w:val="18"/>
+          <w:highlight w:val="green"/>
           <w:lang w:eastAsia="pl-PL"/>
         </w:rPr>
         <w:t>loga</w:t>
@@ -260,6 +267,7 @@
           <w:color w:val="454545"/>
           <w:sz w:val="24"/>
           <w:szCs w:val="18"/>
+          <w:highlight w:val="green"/>
           <w:lang w:eastAsia="pl-PL"/>
         </w:rPr>
         <w:t>, tak żeby na pozostałych podstronach zostały w tej pozycji.</w:t>
@@ -794,17 +802,19 @@
           <w:color w:val="454545"/>
           <w:sz w:val="24"/>
           <w:szCs w:val="18"/>
-          <w:highlight w:val="yellow"/>
-          <w:lang w:eastAsia="pl-PL"/>
-        </w:rPr>
-      </w:pPr>
-      <w:r>
-        <w:rPr>
-          <w:rFonts w:ascii="Helvetica Neue" w:eastAsia="Times New Roman" w:hAnsi="Helvetica Neue" w:cs="Arial"/>
-          <w:color w:val="454545"/>
-          <w:sz w:val="24"/>
-          <w:szCs w:val="18"/>
-          <w:highlight w:val="yellow"/>
+          <w:highlight w:val="green"/>
+          <w:lang w:eastAsia="pl-PL"/>
+        </w:rPr>
+      </w:pPr>
+      <w:bookmarkStart w:id="0" w:name="_GoBack"/>
+      <w:bookmarkEnd w:id="0"/>
+      <w:r>
+        <w:rPr>
+          <w:rFonts w:ascii="Helvetica Neue" w:eastAsia="Times New Roman" w:hAnsi="Helvetica Neue" w:cs="Arial"/>
+          <w:color w:val="454545"/>
+          <w:sz w:val="24"/>
+          <w:szCs w:val="18"/>
+          <w:highlight w:val="green"/>
           <w:lang w:eastAsia="pl-PL"/>
         </w:rPr>
         <w:t>Motyw zmiany zdjęcia po najechaniu na konkretną komodę jest ok, ale na telefonie powoduje konieczność dwukrotnego kliknięcia w celu otworzenia konkretnego produktu. Na laptopie animacja powoduje tez znikanie i pojawianie się pozostałych szafek, ale to chyba kwestia techniczna. </w:t>
@@ -901,15 +911,17 @@
           <w:color w:val="454545"/>
           <w:sz w:val="24"/>
           <w:szCs w:val="18"/>
-          <w:lang w:eastAsia="pl-PL"/>
-        </w:rPr>
-      </w:pPr>
-      <w:r>
-        <w:rPr>
-          <w:rFonts w:ascii="Helvetica Neue" w:eastAsia="Times New Roman" w:hAnsi="Helvetica Neue" w:cs="Arial"/>
-          <w:color w:val="454545"/>
-          <w:sz w:val="24"/>
-          <w:szCs w:val="18"/>
+          <w:highlight w:val="green"/>
+          <w:lang w:eastAsia="pl-PL"/>
+        </w:rPr>
+      </w:pPr>
+      <w:r>
+        <w:rPr>
+          <w:rFonts w:ascii="Helvetica Neue" w:eastAsia="Times New Roman" w:hAnsi="Helvetica Neue" w:cs="Arial"/>
+          <w:color w:val="454545"/>
+          <w:sz w:val="24"/>
+          <w:szCs w:val="18"/>
+          <w:highlight w:val="green"/>
           <w:lang w:eastAsia="pl-PL"/>
         </w:rPr>
         <w:t>powiększamy zdecydowanie rozmiar zmieniających się zdjęć nad miniaturami szafek</w:t>
@@ -985,15 +997,17 @@
           <w:color w:val="454545"/>
           <w:sz w:val="24"/>
           <w:szCs w:val="18"/>
-          <w:lang w:eastAsia="pl-PL"/>
-        </w:rPr>
-      </w:pPr>
-      <w:r>
-        <w:rPr>
-          <w:rFonts w:ascii="Helvetica Neue" w:eastAsia="Times New Roman" w:hAnsi="Helvetica Neue" w:cs="Arial"/>
-          <w:color w:val="454545"/>
-          <w:sz w:val="24"/>
-          <w:szCs w:val="18"/>
+          <w:highlight w:val="yellow"/>
+          <w:lang w:eastAsia="pl-PL"/>
+        </w:rPr>
+      </w:pPr>
+      <w:r>
+        <w:rPr>
+          <w:rFonts w:ascii="Helvetica Neue" w:eastAsia="Times New Roman" w:hAnsi="Helvetica Neue" w:cs="Arial"/>
+          <w:color w:val="454545"/>
+          <w:sz w:val="24"/>
+          <w:szCs w:val="18"/>
+          <w:highlight w:val="yellow"/>
           <w:lang w:eastAsia="pl-PL"/>
         </w:rPr>
         <w:t xml:space="preserve">w dolnej sekcji informacje techniczne musimy dołożyć MATERIAŁ (wysłałem Ci </w:t>
@@ -1005,6 +1019,7 @@
           <w:color w:val="454545"/>
           <w:sz w:val="24"/>
           <w:szCs w:val="18"/>
+          <w:highlight w:val="yellow"/>
           <w:lang w:eastAsia="pl-PL"/>
         </w:rPr>
         <w:t>ostanim</w:t>
@@ -1016,6 +1031,7 @@
           <w:color w:val="454545"/>
           <w:sz w:val="24"/>
           <w:szCs w:val="18"/>
+          <w:highlight w:val="yellow"/>
           <w:lang w:eastAsia="pl-PL"/>
         </w:rPr>
         <w:t xml:space="preserve"> rzutem tą część po zmianach ale widzę że wrzuciłeś poprzednią wersję)</w:t>
@@ -1034,30 +1050,20 @@
           <w:color w:val="454545"/>
           <w:sz w:val="24"/>
           <w:szCs w:val="18"/>
-          <w:lang w:eastAsia="pl-PL"/>
-        </w:rPr>
-      </w:pPr>
-      <w:r>
-        <w:rPr>
-          <w:rFonts w:ascii="Helvetica Neue" w:eastAsia="Times New Roman" w:hAnsi="Helvetica Neue" w:cs="Arial"/>
-          <w:color w:val="454545"/>
-          <w:sz w:val="24"/>
-          <w:szCs w:val="18"/>
-          <w:lang w:eastAsia="pl-PL"/>
-        </w:rPr>
-        <w:t>zdjęcie po prawej stronie informacji technicznych robimy trochę mniejsze i w przypadku braku wizuali</w:t>
-      </w:r>
-      <w:bookmarkStart w:id="0" w:name="_GoBack"/>
-      <w:bookmarkEnd w:id="0"/>
-      <w:r>
-        <w:rPr>
-          <w:rFonts w:ascii="Helvetica Neue" w:eastAsia="Times New Roman" w:hAnsi="Helvetica Neue" w:cs="Arial"/>
-          <w:color w:val="454545"/>
-          <w:sz w:val="24"/>
-          <w:szCs w:val="18"/>
-          <w:lang w:eastAsia="pl-PL"/>
-        </w:rPr>
-        <w:t>zacji danej szafki dajmy zdjęcie detalu. Przygotuje jeszcze detale komody z pionowymi paskami bo widzę że ich  brakuje.</w:t>
+          <w:highlight w:val="green"/>
+          <w:lang w:eastAsia="pl-PL"/>
+        </w:rPr>
+      </w:pPr>
+      <w:r>
+        <w:rPr>
+          <w:rFonts w:ascii="Helvetica Neue" w:eastAsia="Times New Roman" w:hAnsi="Helvetica Neue" w:cs="Arial"/>
+          <w:color w:val="454545"/>
+          <w:sz w:val="24"/>
+          <w:szCs w:val="18"/>
+          <w:highlight w:val="green"/>
+          <w:lang w:eastAsia="pl-PL"/>
+        </w:rPr>
+        <w:t>zdjęcie po prawej stronie informacji technicznych robimy trochę mniejsze i w przypadku braku wizualizacji danej szafki dajmy zdjęcie detalu. Przygotuje jeszcze detale komody z pionowymi paskami bo widzę że ich  brakuje.</w:t>
       </w:r>
     </w:p>
     <w:p>
@@ -1073,15 +1079,17 @@
           <w:color w:val="454545"/>
           <w:sz w:val="24"/>
           <w:szCs w:val="18"/>
-          <w:lang w:eastAsia="pl-PL"/>
-        </w:rPr>
-      </w:pPr>
-      <w:r>
-        <w:rPr>
-          <w:rFonts w:ascii="Helvetica Neue" w:eastAsia="Times New Roman" w:hAnsi="Helvetica Neue" w:cs="Arial"/>
-          <w:color w:val="454545"/>
-          <w:sz w:val="24"/>
-          <w:szCs w:val="18"/>
+          <w:highlight w:val="yellow"/>
+          <w:lang w:eastAsia="pl-PL"/>
+        </w:rPr>
+      </w:pPr>
+      <w:r>
+        <w:rPr>
+          <w:rFonts w:ascii="Helvetica Neue" w:eastAsia="Times New Roman" w:hAnsi="Helvetica Neue" w:cs="Arial"/>
+          <w:color w:val="454545"/>
+          <w:sz w:val="24"/>
+          <w:szCs w:val="18"/>
+          <w:highlight w:val="yellow"/>
           <w:lang w:eastAsia="pl-PL"/>
         </w:rPr>
         <w:t xml:space="preserve">Ikonki kolorystyka będą </w:t>
@@ -1093,6 +1101,7 @@
           <w:color w:val="454545"/>
           <w:sz w:val="24"/>
           <w:szCs w:val="18"/>
+          <w:highlight w:val="yellow"/>
           <w:lang w:eastAsia="pl-PL"/>
         </w:rPr>
         <w:t>klikalne</w:t>
@@ -1104,6 +1113,7 @@
           <w:color w:val="454545"/>
           <w:sz w:val="24"/>
           <w:szCs w:val="18"/>
+          <w:highlight w:val="yellow"/>
           <w:lang w:eastAsia="pl-PL"/>
         </w:rPr>
         <w:t xml:space="preserve"> do powiększenia ?</w:t>
@@ -1213,6 +1223,7 @@
           <w:color w:val="454545"/>
           <w:sz w:val="24"/>
           <w:szCs w:val="18"/>
+          <w:highlight w:val="green"/>
           <w:lang w:eastAsia="pl-PL"/>
         </w:rPr>
         <w:t xml:space="preserve">08. STOPKA podsyłam poglądowo w załączniku zrobione w </w:t>
@@ -1224,6 +1235,7 @@
           <w:color w:val="454545"/>
           <w:sz w:val="24"/>
           <w:szCs w:val="18"/>
+          <w:highlight w:val="green"/>
           <w:lang w:eastAsia="pl-PL"/>
         </w:rPr>
         <w:t>paintcie</w:t>
@@ -1235,6 +1247,7 @@
           <w:color w:val="454545"/>
           <w:sz w:val="24"/>
           <w:szCs w:val="18"/>
+          <w:highlight w:val="green"/>
           <w:lang w:eastAsia="pl-PL"/>
         </w:rPr>
         <w:t xml:space="preserve"> ;) Zmieniliśmy układ, usunięte jest pogrubienie i wyrównane w jednej </w:t>
@@ -1246,6 +1259,7 @@
           <w:color w:val="454545"/>
           <w:sz w:val="24"/>
           <w:szCs w:val="18"/>
+          <w:highlight w:val="green"/>
           <w:lang w:eastAsia="pl-PL"/>
         </w:rPr>
         <w:t>lini</w:t>
@@ -1257,6 +1271,7 @@
           <w:color w:val="454545"/>
           <w:sz w:val="24"/>
           <w:szCs w:val="18"/>
+          <w:highlight w:val="green"/>
           <w:lang w:eastAsia="pl-PL"/>
         </w:rPr>
         <w:t>.</w:t>

</xml_diff>